<commit_message>
A little bit changed the seventh lab and answers for this lab
</commit_message>
<xml_diff>
--- a/Lab_7/Ответы на 7 лабу.docx
+++ b/Lab_7/Ответы на 7 лабу.docx
@@ -23,7 +23,29 @@
           <w:szCs w:val="32"/>
           <w:lang w:val="ru-RU"/>
         </w:rPr>
-        <w:t>Ответы на 7 лабу:</w:t>
+        <w:t xml:space="preserve">Ответы на </w:t>
+      </w:r>
+      <w:r>
+        <w:rPr>
+          <w:rFonts w:ascii="Arial" w:hAnsi="Arial" w:cs="Arial"/>
+          <w:b/>
+          <w:bCs/>
+          <w:sz w:val="32"/>
+          <w:szCs w:val="32"/>
+          <w:lang w:val="ru-RU"/>
+        </w:rPr>
+        <w:t>лабораторную работу №7</w:t>
+      </w:r>
+      <w:r>
+        <w:rPr>
+          <w:rFonts w:ascii="Arial" w:hAnsi="Arial" w:cs="Arial"/>
+          <w:b/>
+          <w:bCs/>
+          <w:sz w:val="32"/>
+          <w:szCs w:val="32"/>
+          <w:lang w:val="ru-RU"/>
+        </w:rPr>
+        <w:t>:</w:t>
       </w:r>
     </w:p>
     <w:p>
@@ -194,27 +216,7 @@
           <w:szCs w:val="28"/>
           <w:lang w:val="en-US"/>
         </w:rPr>
-        <w:t xml:space="preserve">class, struct, </w:t>
-      </w:r>
-      <w:proofErr w:type="gramStart"/>
-      <w:r>
-        <w:rPr>
-          <w:rFonts w:ascii="Arial" w:hAnsi="Arial" w:cs="Arial"/>
-          <w:sz w:val="28"/>
-          <w:szCs w:val="28"/>
-          <w:lang w:val="en-US"/>
-        </w:rPr>
-        <w:t>new(</w:t>
-      </w:r>
-      <w:proofErr w:type="gramEnd"/>
-      <w:r>
-        <w:rPr>
-          <w:rFonts w:ascii="Arial" w:hAnsi="Arial" w:cs="Arial"/>
-          <w:sz w:val="28"/>
-          <w:szCs w:val="28"/>
-          <w:lang w:val="en-US"/>
-        </w:rPr>
-        <w:t>)</w:t>
+        <w:t>class, struct, new()</w:t>
       </w:r>
     </w:p>
     <w:p>
@@ -337,7 +339,25 @@
           <w:szCs w:val="28"/>
           <w:lang w:val="ru-RU"/>
         </w:rPr>
-        <w:t>Обобщённые классы также могут быть базовыми или производные.</w:t>
+        <w:t>Обобщённые классы также могут быть базовыми или производн</w:t>
+      </w:r>
+      <w:r>
+        <w:rPr>
+          <w:rFonts w:ascii="Arial" w:hAnsi="Arial" w:cs="Arial"/>
+          <w:sz w:val="28"/>
+          <w:szCs w:val="28"/>
+          <w:lang w:val="ru-RU"/>
+        </w:rPr>
+        <w:t>ыми</w:t>
+      </w:r>
+      <w:r>
+        <w:rPr>
+          <w:rFonts w:ascii="Arial" w:hAnsi="Arial" w:cs="Arial"/>
+          <w:sz w:val="28"/>
+          <w:szCs w:val="28"/>
+          <w:lang w:val="ru-RU"/>
+        </w:rPr>
+        <w:t>.</w:t>
       </w:r>
     </w:p>
     <w:p>
@@ -402,27 +422,7 @@
           <w:szCs w:val="28"/>
           <w:lang w:val="ru-RU"/>
         </w:rPr>
-        <w:t xml:space="preserve"> размещает статические поля типа в самом объекте-</w:t>
-      </w:r>
-      <w:proofErr w:type="gramStart"/>
-      <w:r>
-        <w:rPr>
-          <w:rFonts w:ascii="Arial" w:hAnsi="Arial" w:cs="Arial"/>
-          <w:sz w:val="28"/>
-          <w:szCs w:val="28"/>
-          <w:lang w:val="ru-RU"/>
-        </w:rPr>
-        <w:t>типе ,</w:t>
-      </w:r>
-      <w:proofErr w:type="gramEnd"/>
-      <w:r>
-        <w:rPr>
-          <w:rFonts w:ascii="Arial" w:hAnsi="Arial" w:cs="Arial"/>
-          <w:sz w:val="28"/>
-          <w:szCs w:val="28"/>
-          <w:lang w:val="ru-RU"/>
-        </w:rPr>
-        <w:t xml:space="preserve"> каждый закрытый тип имеет свои статические поля</w:t>
+        <w:t xml:space="preserve"> размещает статические поля типа в самом объекте-типе , каждый закрытый тип имеет свои статические поля</w:t>
       </w:r>
       <w:r>
         <w:rPr>
@@ -1030,6 +1030,7 @@
   <w:style w:type="character" w:default="1" w:styleId="a0">
     <w:name w:val="Default Paragraph Font"/>
     <w:uiPriority w:val="1"/>
+    <w:semiHidden/>
     <w:unhideWhenUsed/>
   </w:style>
   <w:style w:type="table" w:default="1" w:styleId="a1">

</xml_diff>